<commit_message>
Titelblatt für Postenblätter erlaubt
</commit_message>
<xml_diff>
--- a/lehrmittel/postenlauf_hsr/klima_postenlauf_anleitung.docx
+++ b/lehrmittel/postenlauf_hsr/klima_postenlauf_anleitung.docx
@@ -14,22 +14,17 @@
           <w:b/>
           <w:sz w:val="36"/>
         </w:rPr>
-        <w:t xml:space="preserve">Arbeitsblatt Postenlauf </w:t>
-      </w:r>
-      <w:r>
+        <w:t>Postenlauf zum Thema Klima auf dem OST Campus Rapperswil</w:t>
+      </w:r>
+    </w:p>
+    <w:p>
+      <w:pPr>
         <w:rPr>
           <w:b/>
-          <w:sz w:val="36"/>
-        </w:rPr>
-        <w:t>OST Campus Rapperswil</w:t>
-      </w:r>
-    </w:p>
-    <w:p>
-      <w:pPr>
-        <w:rPr>
-          <w:b/>
-        </w:rPr>
-      </w:pPr>
+        </w:rPr>
+      </w:pPr>
+      <w:bookmarkStart w:id="0" w:name="_GoBack"/>
+      <w:bookmarkEnd w:id="0"/>
       <w:r>
         <w:rPr>
           <w:b/>
@@ -119,8 +114,6 @@
       <w:r>
         <w:t>Der OST Campus Rapperswil</w:t>
       </w:r>
-      <w:bookmarkStart w:id="0" w:name="_GoBack"/>
-      <w:bookmarkEnd w:id="0"/>
       <w:r>
         <w:t xml:space="preserve"> ist dir vertraut.</w:t>
       </w:r>
@@ -314,7 +307,6 @@
           <w:noProof/>
           <w:lang w:eastAsia="de-CH"/>
         </w:rPr>
-        <w:lastRenderedPageBreak/>
         <w:drawing>
           <wp:inline distT="0" distB="0" distL="0" distR="0" wp14:anchorId="515032B2" wp14:editId="0CB5A80A">
             <wp:extent cx="5760720" cy="3491230"/>

</xml_diff>